<commit_message>
Added small wind tunnel doc and updated agenda
</commit_message>
<xml_diff>
--- a/Admin/Agendas/Agenda_Meeting_8_20thMay.docx
+++ b/Admin/Agendas/Agenda_Meeting_8_20thMay.docx
@@ -732,7 +732,14 @@
           <w:rFonts w:ascii="Verdana" w:hAnsi="Verdana"/>
           <w:sz w:val="20"/>
         </w:rPr>
-        <w:t>DTA to confirm and place order for OPC-N2</w:t>
+        <w:t xml:space="preserve">DTA </w:t>
+      </w:r>
+      <w:r>
+        <w:rPr>
+          <w:rFonts w:ascii="Verdana" w:hAnsi="Verdana"/>
+          <w:sz w:val="20"/>
+        </w:rPr>
+        <w:t>update on procurement for items</w:t>
       </w:r>
     </w:p>
     <w:p>
@@ -753,7 +760,7 @@
           <w:rFonts w:ascii="Verdana" w:hAnsi="Verdana"/>
           <w:sz w:val="20"/>
         </w:rPr>
-        <w:t>Need to contact CAA for guidelines</w:t>
+        <w:t>Sensor rig development</w:t>
       </w:r>
     </w:p>
     <w:p>
@@ -774,8 +781,10 @@
           <w:rFonts w:ascii="Verdana" w:hAnsi="Verdana"/>
           <w:sz w:val="20"/>
         </w:rPr>
-        <w:t>Need to follow up on NIWA’s use of cheaper particle sensors</w:t>
-      </w:r>
+        <w:t>DTA small wind tunnel</w:t>
+      </w:r>
+      <w:bookmarkStart w:id="0" w:name="_GoBack"/>
+      <w:bookmarkEnd w:id="0"/>
     </w:p>
     <w:p>
       <w:pPr>
@@ -4053,8 +4062,6 @@
       </w:rPr>
       <w:t>20</w:t>
     </w:r>
-    <w:bookmarkStart w:id="0" w:name="_GoBack"/>
-    <w:bookmarkEnd w:id="0"/>
     <w:r>
       <w:rPr>
         <w:rFonts w:ascii="Arial" w:hAnsi="Arial" w:cs="Arial"/>

</xml_diff>